<commit_message>
squash! Bonus Task Updates
</commit_message>
<xml_diff>
--- a/Requirements-Engineering/Exercises/EXX-Bonus-Task/EXX-Bonus-Task.docx
+++ b/Requirements-Engineering/Exercises/EXX-Bonus-Task/EXX-Bonus-Task.docx
@@ -58,16 +58,16 @@
                           <wps:cNvSpPr/>
                           <wps:spPr>
                             <a:xfrm>
-                              <a:off x="4865400" y="0"/>
-                              <a:ext cx="520200" cy="11593800"/>
+                              <a:off x="4866120" y="0"/>
+                              <a:ext cx="519480" cy="11593800"/>
                             </a:xfrm>
                             <a:custGeom>
                               <a:avLst/>
                               <a:gdLst>
-                                <a:gd name="textAreaLeft" fmla="*/ 0 w 294840"/>
-                                <a:gd name="textAreaRight" fmla="*/ 295920 w 294840"/>
+                                <a:gd name="textAreaLeft" fmla="*/ 0 w 294480"/>
+                                <a:gd name="textAreaRight" fmla="*/ 295920 w 294480"/>
                                 <a:gd name="textAreaTop" fmla="*/ 0 h 6572880"/>
-                                <a:gd name="textAreaBottom" fmla="*/ 6573960 h 6572880"/>
+                                <a:gd name="textAreaBottom" fmla="*/ 6574320 h 6572880"/>
                               </a:gdLst>
                               <a:ahLst/>
                               <a:rect l="textAreaLeft" t="textAreaTop" r="textAreaRight" b="textAreaBottom"/>
@@ -364,7 +364,23 @@
         <w:rPr>
           <w:rFonts w:ascii="DejaVu Sans" w:hAnsi="DejaVu Sans"/>
         </w:rPr>
-        <w:t xml:space="preserve"> pdf file ONLY.</w:t>
+        <w:t xml:space="preserve"> pdf file </w:t>
+      </w:r>
+      <w:r>
+        <w:rPr>
+          <w:rFonts w:ascii="DejaVu Sans" w:hAnsi="DejaVu Sans"/>
+          <w:b/>
+          <w:bCs/>
+          <w:i/>
+          <w:iCs/>
+        </w:rPr>
+        <w:t>ONLY</w:t>
+      </w:r>
+      <w:r>
+        <w:rPr>
+          <w:rFonts w:ascii="DejaVu Sans" w:hAnsi="DejaVu Sans"/>
+        </w:rPr>
+        <w:t>.</w:t>
       </w:r>
     </w:p>
     <w:p>
@@ -478,7 +494,7 @@
           <w:rFonts w:ascii="DejaVu Sans" w:hAnsi="DejaVu Sans"/>
           <w:lang w:eastAsia="de-DE"/>
         </w:rPr>
-        <w:t>You are tasked with the development of an E-Scooter ride-share system. It allows registered commuters to approach an idle E-Scooter and reserve it, following which they use the E-Scooter to commute a certain distance (that is not known prior to use). Finally, after the commuter reaches their destination, they end the ride, which prompts an automatic computation of the ride fees. which is automatically debited using the commuters registered payment details.</w:t>
+        <w:t>You are tasked with the development of an E-Scooter ride-share system. It allows registered commuters to approach an idle E-Scooter and reserve it, following which they use the E-Scooter to commute a certain distance (that is not known prior to use). Finally, after the commuter reaches their destination, they end the ride, which prompts an automatic computation of the ride fees, which is automatically debited using the commuters registered payment details.</w:t>
       </w:r>
     </w:p>
     <w:p>
@@ -549,7 +565,53 @@
         <w:rPr>
           <w:rFonts w:ascii="DejaVu Sans" w:hAnsi="DejaVu Sans"/>
         </w:rPr>
-        <w:t>Design a textual requirements specification for the E-Scooter ride-share system using syntactic requirements patterns.</w:t>
+        <w:t>Design a</w:t>
+      </w:r>
+      <w:r>
+        <w:rPr>
+          <w:rFonts w:ascii="DejaVu Sans" w:hAnsi="DejaVu Sans"/>
+          <w:i/>
+          <w:iCs/>
+        </w:rPr>
+        <w:t xml:space="preserve"> </w:t>
+      </w:r>
+      <w:r>
+        <w:rPr>
+          <w:rFonts w:ascii="DejaVu Sans" w:hAnsi="DejaVu Sans"/>
+          <w:i/>
+          <w:iCs/>
+        </w:rPr>
+        <w:t>comp</w:t>
+      </w:r>
+      <w:r>
+        <w:rPr>
+          <w:rFonts w:ascii="DejaVu Sans" w:hAnsi="DejaVu Sans"/>
+          <w:i/>
+          <w:iCs/>
+        </w:rPr>
+        <w:t>le</w:t>
+      </w:r>
+      <w:r>
+        <w:rPr>
+          <w:rFonts w:ascii="DejaVu Sans" w:hAnsi="DejaVu Sans"/>
+          <w:i/>
+          <w:iCs/>
+        </w:rPr>
+        <w:t>te</w:t>
+      </w:r>
+      <w:r>
+        <w:rPr>
+          <w:rFonts w:ascii="DejaVu Sans" w:hAnsi="DejaVu Sans"/>
+          <w:i/>
+          <w:iCs/>
+        </w:rPr>
+        <w:t xml:space="preserve"> </w:t>
+      </w:r>
+      <w:r>
+        <w:rPr>
+          <w:rFonts w:ascii="DejaVu Sans" w:hAnsi="DejaVu Sans"/>
+        </w:rPr>
+        <w:t>textual requirements specification for the E-Scooter ride-share system using syntactic requirements patterns.</w:t>
       </w:r>
     </w:p>
     <w:p>
@@ -1030,13 +1092,13 @@
           <wp:effectExtent l="0" t="0" r="0" b="0"/>
           <wp:wrapTight wrapText="bothSides">
             <wp:wrapPolygon edited="0">
-              <wp:start x="-7" y="0"/>
-              <wp:lineTo x="-7" y="20662"/>
-              <wp:lineTo x="21440" y="20662"/>
-              <wp:lineTo x="21440" y="8820"/>
-              <wp:lineTo x="4101" y="8820"/>
-              <wp:lineTo x="4101" y="0"/>
-              <wp:lineTo x="-7" y="0"/>
+              <wp:start x="-10" y="0"/>
+              <wp:lineTo x="-10" y="20659"/>
+              <wp:lineTo x="21437" y="20659"/>
+              <wp:lineTo x="21437" y="8816"/>
+              <wp:lineTo x="4098" y="8816"/>
+              <wp:lineTo x="4098" y="0"/>
+              <wp:lineTo x="-10" y="0"/>
             </wp:wrapPolygon>
           </wp:wrapTight>
           <wp:docPr id="4" name="Picture 5" descr=""/>
@@ -1104,13 +1166,13 @@
           <wp:effectExtent l="0" t="0" r="0" b="0"/>
           <wp:wrapTight wrapText="bothSides">
             <wp:wrapPolygon edited="0">
-              <wp:start x="-7" y="0"/>
-              <wp:lineTo x="-7" y="20966"/>
-              <wp:lineTo x="21466" y="20966"/>
-              <wp:lineTo x="21466" y="9237"/>
-              <wp:lineTo x="4101" y="6984"/>
-              <wp:lineTo x="4101" y="0"/>
-              <wp:lineTo x="-7" y="0"/>
+              <wp:start x="-10" y="0"/>
+              <wp:lineTo x="-10" y="20963"/>
+              <wp:lineTo x="21463" y="20963"/>
+              <wp:lineTo x="21463" y="9233"/>
+              <wp:lineTo x="4098" y="6980"/>
+              <wp:lineTo x="4098" y="0"/>
+              <wp:lineTo x="-10" y="0"/>
             </wp:wrapPolygon>
           </wp:wrapTight>
           <wp:docPr id="5" name="Picture 469" descr=""/>
@@ -1945,6 +2007,7 @@
     <w:qFormat/>
     <w:pPr>
       <w:widowControl/>
+      <w:suppressAutoHyphens w:val="true"/>
       <w:bidi w:val="0"/>
       <w:spacing w:lineRule="auto" w:line="360" w:before="120" w:after="120"/>
       <w:jc w:val="both"/>
@@ -2806,6 +2869,7 @@
     <w:qFormat/>
     <w:pPr>
       <w:widowControl/>
+      <w:suppressAutoHyphens w:val="true"/>
       <w:bidi w:val="0"/>
       <w:spacing w:before="0" w:after="0"/>
       <w:jc w:val="left"/>
@@ -3208,6 +3272,7 @@
     <w:qFormat/>
     <w:pPr>
       <w:widowControl/>
+      <w:suppressAutoHyphens w:val="true"/>
       <w:bidi w:val="0"/>
       <w:spacing w:before="0" w:after="0"/>
       <w:jc w:val="left"/>

</xml_diff>